<commit_message>
Update resume and about pages
</commit_message>
<xml_diff>
--- a/assets/cv/CV.docx
+++ b/assets/cv/CV.docx
@@ -111,7 +111,21 @@
           <w:rFonts w:ascii="Times New Roman" w:hAnsi="Times New Roman" w:cs="Times New Roman"/>
           <w:szCs w:val="24"/>
         </w:rPr>
-        <w:t xml:space="preserve">I am currently in employment at </w:t>
+        <w:t>I</w:t>
+      </w:r>
+      <w:r>
+        <w:rPr>
+          <w:rFonts w:ascii="Times New Roman" w:hAnsi="Times New Roman" w:cs="Times New Roman"/>
+          <w:szCs w:val="24"/>
+        </w:rPr>
+        <w:t xml:space="preserve">’m </w:t>
+      </w:r>
+      <w:r>
+        <w:rPr>
+          <w:rFonts w:ascii="Times New Roman" w:hAnsi="Times New Roman" w:cs="Times New Roman"/>
+          <w:szCs w:val="24"/>
+        </w:rPr>
+        <w:t xml:space="preserve">currently in employment at </w:t>
       </w:r>
       <w:r>
         <w:rPr>
@@ -132,7 +146,14 @@
           <w:rFonts w:ascii="Times New Roman" w:hAnsi="Times New Roman" w:cs="Times New Roman"/>
           <w:szCs w:val="24"/>
         </w:rPr>
-        <w:t xml:space="preserve">Senior Associate; </w:t>
+        <w:t>Principal</w:t>
+      </w:r>
+      <w:r>
+        <w:rPr>
+          <w:rFonts w:ascii="Times New Roman" w:hAnsi="Times New Roman" w:cs="Times New Roman"/>
+          <w:szCs w:val="24"/>
+        </w:rPr>
+        <w:t xml:space="preserve"> Associate; </w:t>
       </w:r>
       <w:r>
         <w:rPr>
@@ -153,28 +174,42 @@
           <w:rFonts w:ascii="Times New Roman" w:hAnsi="Times New Roman" w:cs="Times New Roman"/>
           <w:szCs w:val="24"/>
         </w:rPr>
-        <w:t xml:space="preserve">and I am </w:t>
-      </w:r>
-      <w:r>
-        <w:rPr>
-          <w:rFonts w:ascii="Times New Roman" w:hAnsi="Times New Roman" w:cs="Times New Roman"/>
-          <w:szCs w:val="24"/>
-        </w:rPr>
-        <w:t>working on AWS Cloud solutions</w:t>
-      </w:r>
-      <w:r>
-        <w:rPr>
-          <w:rFonts w:ascii="Times New Roman" w:hAnsi="Times New Roman" w:cs="Times New Roman"/>
-          <w:szCs w:val="24"/>
-        </w:rPr>
-        <w:t>.</w:t>
-      </w:r>
-      <w:r>
-        <w:rPr>
-          <w:rFonts w:ascii="Times New Roman" w:hAnsi="Times New Roman" w:cs="Times New Roman"/>
-          <w:szCs w:val="24"/>
-        </w:rPr>
-        <w:t xml:space="preserve"> I am not actively looking for employment, however I am always open to ideas.</w:t>
+        <w:t xml:space="preserve">and </w:t>
+      </w:r>
+      <w:r>
+        <w:rPr>
+          <w:rFonts w:ascii="Times New Roman" w:hAnsi="Times New Roman" w:cs="Times New Roman"/>
+          <w:szCs w:val="24"/>
+        </w:rPr>
+        <w:t>I am</w:t>
+      </w:r>
+      <w:r>
+        <w:rPr>
+          <w:rFonts w:ascii="Times New Roman" w:hAnsi="Times New Roman" w:cs="Times New Roman"/>
+          <w:szCs w:val="24"/>
+        </w:rPr>
+        <w:t xml:space="preserve"> </w:t>
+      </w:r>
+      <w:r>
+        <w:rPr>
+          <w:rFonts w:ascii="Times New Roman" w:hAnsi="Times New Roman" w:cs="Times New Roman"/>
+          <w:szCs w:val="24"/>
+        </w:rPr>
+        <w:t xml:space="preserve">actively </w:t>
+      </w:r>
+      <w:r>
+        <w:rPr>
+          <w:rFonts w:ascii="Times New Roman" w:hAnsi="Times New Roman" w:cs="Times New Roman"/>
+          <w:szCs w:val="24"/>
+        </w:rPr>
+        <w:t xml:space="preserve">working on AWS </w:t>
+      </w:r>
+      <w:r>
+        <w:rPr>
+          <w:rFonts w:ascii="Times New Roman" w:hAnsi="Times New Roman" w:cs="Times New Roman"/>
+          <w:szCs w:val="24"/>
+        </w:rPr>
+        <w:t>hosted APIs.</w:t>
       </w:r>
     </w:p>
     <w:p>
@@ -371,34 +406,64 @@
           <w:szCs w:val="24"/>
         </w:rPr>
       </w:pPr>
-      <w:r>
-        <w:rPr>
-          <w:rFonts w:ascii="Times New Roman" w:hAnsi="Times New Roman" w:cs="Times New Roman"/>
-          <w:szCs w:val="24"/>
-        </w:rPr>
-        <w:t>Certified Amazon Web Services Solutions Architect</w:t>
-      </w:r>
-      <w:r>
-        <w:rPr>
-          <w:rFonts w:ascii="Times New Roman" w:hAnsi="Times New Roman" w:cs="Times New Roman"/>
-          <w:szCs w:val="24"/>
-        </w:rPr>
-        <w:t xml:space="preserve"> Associate</w:t>
-      </w:r>
-      <w:r>
-        <w:rPr>
-          <w:rFonts w:ascii="Times New Roman" w:hAnsi="Times New Roman" w:cs="Times New Roman"/>
-          <w:szCs w:val="24"/>
-        </w:rPr>
-        <w:t xml:space="preserve"> – 2017. Test score</w:t>
-      </w:r>
-      <w:r>
-        <w:rPr>
-          <w:rFonts w:ascii="Times New Roman" w:hAnsi="Times New Roman" w:cs="Times New Roman"/>
-          <w:szCs w:val="24"/>
-        </w:rPr>
-        <w:t xml:space="preserve"> 87%</w:t>
-      </w:r>
+      <w:hyperlink r:id="rId8" w:history="1">
+        <w:r>
+          <w:rPr>
+            <w:rStyle w:val="Hyperlink"/>
+            <w:rFonts w:ascii="Times New Roman" w:hAnsi="Times New Roman" w:cs="Times New Roman"/>
+            <w:szCs w:val="24"/>
+          </w:rPr>
+          <w:t xml:space="preserve">Certified Amazon Web Services Solutions </w:t>
+        </w:r>
+        <w:r>
+          <w:rPr>
+            <w:rStyle w:val="Hyperlink"/>
+            <w:rFonts w:ascii="Times New Roman" w:hAnsi="Times New Roman" w:cs="Times New Roman"/>
+            <w:szCs w:val="24"/>
+          </w:rPr>
+          <w:t>Developer Associate</w:t>
+        </w:r>
+        <w:r>
+          <w:rPr>
+            <w:rStyle w:val="Hyperlink"/>
+            <w:rFonts w:ascii="Times New Roman" w:hAnsi="Times New Roman" w:cs="Times New Roman"/>
+            <w:szCs w:val="24"/>
+          </w:rPr>
+          <w:t xml:space="preserve"> – 201</w:t>
+        </w:r>
+        <w:r>
+          <w:rPr>
+            <w:rStyle w:val="Hyperlink"/>
+            <w:rFonts w:ascii="Times New Roman" w:hAnsi="Times New Roman" w:cs="Times New Roman"/>
+            <w:szCs w:val="24"/>
+          </w:rPr>
+          <w:t>8</w:t>
+        </w:r>
+        <w:r>
+          <w:rPr>
+            <w:rStyle w:val="Hyperlink"/>
+            <w:rFonts w:ascii="Times New Roman" w:hAnsi="Times New Roman" w:cs="Times New Roman"/>
+            <w:szCs w:val="24"/>
+          </w:rPr>
+          <w:t xml:space="preserve">. Test score </w:t>
+        </w:r>
+        <w:r>
+          <w:rPr>
+            <w:rStyle w:val="Hyperlink"/>
+            <w:rFonts w:ascii="Times New Roman" w:hAnsi="Times New Roman" w:cs="Times New Roman"/>
+            <w:szCs w:val="24"/>
+          </w:rPr>
+          <w:t>92</w:t>
+        </w:r>
+        <w:r>
+          <w:rPr>
+            <w:rStyle w:val="Hyperlink"/>
+            <w:rFonts w:ascii="Times New Roman" w:hAnsi="Times New Roman" w:cs="Times New Roman"/>
+            <w:szCs w:val="24"/>
+          </w:rPr>
+          <w:t>%</w:t>
+        </w:r>
+      </w:hyperlink>
     </w:p>
     <w:p>
       <w:pPr>
@@ -407,44 +472,518 @@
           <w:szCs w:val="24"/>
         </w:rPr>
       </w:pPr>
-      <w:r>
-        <w:rPr>
-          <w:rFonts w:ascii="Times New Roman" w:hAnsi="Times New Roman" w:cs="Times New Roman"/>
-          <w:szCs w:val="24"/>
-        </w:rPr>
-        <w:t>Oracle Certified Java 8 Associate. Test score 91%.</w:t>
-      </w:r>
+      <w:hyperlink r:id="rId9" w:history="1">
+        <w:r>
+          <w:rPr>
+            <w:rStyle w:val="Hyperlink"/>
+            <w:rFonts w:ascii="Times New Roman" w:hAnsi="Times New Roman" w:cs="Times New Roman"/>
+            <w:szCs w:val="24"/>
+          </w:rPr>
+          <w:t>Certified Amazon Web Services Solutions Architect</w:t>
+        </w:r>
+        <w:r>
+          <w:rPr>
+            <w:rStyle w:val="Hyperlink"/>
+            <w:rFonts w:ascii="Times New Roman" w:hAnsi="Times New Roman" w:cs="Times New Roman"/>
+            <w:szCs w:val="24"/>
+          </w:rPr>
+          <w:t xml:space="preserve"> Associate</w:t>
+        </w:r>
+        <w:r>
+          <w:rPr>
+            <w:rStyle w:val="Hyperlink"/>
+            <w:rFonts w:ascii="Times New Roman" w:hAnsi="Times New Roman" w:cs="Times New Roman"/>
+            <w:szCs w:val="24"/>
+          </w:rPr>
+          <w:t xml:space="preserve"> – 2017. Test score 87%</w:t>
+        </w:r>
+      </w:hyperlink>
     </w:p>
     <w:p>
       <w:pPr>
         <w:rPr>
           <w:rFonts w:ascii="Times New Roman" w:hAnsi="Times New Roman" w:cs="Times New Roman"/>
-          <w:b/>
-          <w:sz w:val="26"/>
-        </w:rPr>
-      </w:pPr>
-      <w:r>
-        <w:rPr>
-          <w:rFonts w:ascii="Times New Roman" w:hAnsi="Times New Roman" w:cs="Times New Roman"/>
-          <w:b/>
-          <w:sz w:val="26"/>
-        </w:rPr>
-        <w:t>Research, School of Computer Science at Nottingham University.</w:t>
-      </w:r>
+          <w:szCs w:val="24"/>
+        </w:rPr>
+      </w:pPr>
+      <w:hyperlink r:id="rId10" w:history="1">
+        <w:r>
+          <w:rPr>
+            <w:rStyle w:val="Hyperlink"/>
+            <w:rFonts w:ascii="Times New Roman" w:hAnsi="Times New Roman" w:cs="Times New Roman"/>
+            <w:szCs w:val="24"/>
+          </w:rPr>
+          <w:t>Oracle Certified Java 8 Associate. Test score 91%.</w:t>
+        </w:r>
+      </w:hyperlink>
     </w:p>
     <w:p>
       <w:pPr>
         <w:rPr>
           <w:rFonts w:ascii="Times New Roman" w:hAnsi="Times New Roman" w:cs="Times New Roman"/>
-          <w:szCs w:val="24"/>
-        </w:rPr>
-      </w:pPr>
-      <w:r>
-        <w:rPr>
-          <w:rFonts w:ascii="Times New Roman" w:hAnsi="Times New Roman" w:cs="Times New Roman"/>
-          <w:szCs w:val="24"/>
-        </w:rPr>
-        <w:t>As a researcher at the University of Nottingham, I developed a marking system for assessing Java coursework solutions. The system was named “The Marker’s Apprentice” and was used for the assessment of over 9,000 coursework submissions. A measurable increase in student submissions was recognised and as part of this work I achieved a commendable teaching award in 2016.</w:t>
+          <w:b/>
+          <w:sz w:val="28"/>
+        </w:rPr>
+      </w:pPr>
+      <w:r>
+        <w:rPr>
+          <w:rFonts w:ascii="Times New Roman" w:hAnsi="Times New Roman" w:cs="Times New Roman"/>
+          <w:b/>
+          <w:sz w:val="28"/>
+        </w:rPr>
+        <w:t>Work Experience</w:t>
+      </w:r>
+    </w:p>
+    <w:p>
+      <w:pPr>
+        <w:rPr>
+          <w:rFonts w:ascii="Times New Roman" w:hAnsi="Times New Roman" w:cs="Times New Roman"/>
+          <w:szCs w:val="24"/>
+        </w:rPr>
+      </w:pPr>
+      <w:r>
+        <w:rPr>
+          <w:rFonts w:ascii="Times New Roman" w:hAnsi="Times New Roman" w:cs="Times New Roman"/>
+          <w:b/>
+          <w:szCs w:val="24"/>
+        </w:rPr>
+        <w:t xml:space="preserve">Principal Associate; </w:t>
+      </w:r>
+      <w:r>
+        <w:rPr>
+          <w:rFonts w:ascii="Times New Roman" w:hAnsi="Times New Roman" w:cs="Times New Roman"/>
+          <w:b/>
+          <w:szCs w:val="24"/>
+        </w:rPr>
+        <w:t>Software Engineer, (</w:t>
+      </w:r>
+      <w:r>
+        <w:rPr>
+          <w:rFonts w:ascii="Times New Roman" w:hAnsi="Times New Roman" w:cs="Times New Roman"/>
+          <w:b/>
+          <w:szCs w:val="24"/>
+        </w:rPr>
+        <w:t>Jan 2018</w:t>
+      </w:r>
+      <w:r>
+        <w:rPr>
+          <w:rFonts w:ascii="Times New Roman" w:hAnsi="Times New Roman" w:cs="Times New Roman"/>
+          <w:b/>
+          <w:szCs w:val="24"/>
+        </w:rPr>
+        <w:t xml:space="preserve"> – present), for Capital One, Nottingham.</w:t>
+      </w:r>
+      <w:r>
+        <w:rPr>
+          <w:rFonts w:ascii="Times New Roman" w:hAnsi="Times New Roman" w:cs="Times New Roman"/>
+          <w:b/>
+          <w:szCs w:val="24"/>
+        </w:rPr>
+        <w:t xml:space="preserve"> </w:t>
+      </w:r>
+      <w:r>
+        <w:rPr>
+          <w:rFonts w:ascii="Times New Roman" w:hAnsi="Times New Roman" w:cs="Times New Roman"/>
+          <w:szCs w:val="24"/>
+        </w:rPr>
+        <w:t>Promoted from senior associate. My role here is mostly around mentoring, planning, refining, and being one of the technical leads supporting across several teams. This role involves less coding than I used to do, but I still get the time to debug problems and complete a few stories each sprint.</w:t>
+      </w:r>
+    </w:p>
+    <w:p>
+      <w:pPr>
+        <w:rPr>
+          <w:rFonts w:ascii="Times New Roman" w:hAnsi="Times New Roman" w:cs="Times New Roman"/>
+          <w:szCs w:val="24"/>
+        </w:rPr>
+      </w:pPr>
+      <w:r>
+        <w:rPr>
+          <w:rFonts w:ascii="Times New Roman" w:hAnsi="Times New Roman" w:cs="Times New Roman"/>
+          <w:b/>
+          <w:szCs w:val="24"/>
+        </w:rPr>
+        <w:t xml:space="preserve">Senior Associate; </w:t>
+      </w:r>
+      <w:r>
+        <w:rPr>
+          <w:rFonts w:ascii="Times New Roman" w:hAnsi="Times New Roman" w:cs="Times New Roman"/>
+          <w:b/>
+          <w:szCs w:val="24"/>
+        </w:rPr>
+        <w:t xml:space="preserve">Software Engineer, (Dec 2016 – </w:t>
+      </w:r>
+      <w:r>
+        <w:rPr>
+          <w:rFonts w:ascii="Times New Roman" w:hAnsi="Times New Roman" w:cs="Times New Roman"/>
+          <w:b/>
+          <w:szCs w:val="24"/>
+        </w:rPr>
+        <w:t>Jan 2018</w:t>
+      </w:r>
+      <w:r>
+        <w:rPr>
+          <w:rFonts w:ascii="Times New Roman" w:hAnsi="Times New Roman" w:cs="Times New Roman"/>
+          <w:b/>
+          <w:szCs w:val="24"/>
+        </w:rPr>
+        <w:t xml:space="preserve">), for Capital One, Nottingham. </w:t>
+      </w:r>
+      <w:r>
+        <w:rPr>
+          <w:rFonts w:ascii="Times New Roman" w:hAnsi="Times New Roman" w:cs="Times New Roman"/>
+          <w:szCs w:val="24"/>
+        </w:rPr>
+        <w:t>In this role I worked (still work)</w:t>
+      </w:r>
+      <w:r>
+        <w:rPr>
+          <w:rFonts w:ascii="Times New Roman" w:hAnsi="Times New Roman" w:cs="Times New Roman"/>
+          <w:szCs w:val="24"/>
+        </w:rPr>
+        <w:t xml:space="preserve"> with a team deploying APIs (both public and internal</w:t>
+      </w:r>
+      <w:r>
+        <w:rPr>
+          <w:rFonts w:ascii="Times New Roman" w:hAnsi="Times New Roman" w:cs="Times New Roman"/>
+          <w:szCs w:val="24"/>
+        </w:rPr>
+        <w:t xml:space="preserve"> facing</w:t>
+      </w:r>
+      <w:bookmarkStart w:id="0" w:name="_GoBack"/>
+      <w:bookmarkEnd w:id="0"/>
+      <w:r>
+        <w:rPr>
+          <w:rFonts w:ascii="Times New Roman" w:hAnsi="Times New Roman" w:cs="Times New Roman"/>
+          <w:szCs w:val="24"/>
+        </w:rPr>
+        <w:t xml:space="preserve">) into AWS, using Java, Spring Boot, Hibernate and Jenkins. I </w:t>
+      </w:r>
+      <w:r>
+        <w:rPr>
+          <w:rFonts w:ascii="Times New Roman" w:hAnsi="Times New Roman" w:cs="Times New Roman"/>
+          <w:szCs w:val="24"/>
+        </w:rPr>
+        <w:t>also deal</w:t>
+      </w:r>
+      <w:r>
+        <w:rPr>
+          <w:rFonts w:ascii="Times New Roman" w:hAnsi="Times New Roman" w:cs="Times New Roman"/>
+          <w:szCs w:val="24"/>
+        </w:rPr>
+        <w:t xml:space="preserve"> with auto-scaling, security concerns, JIRA, GitHub, </w:t>
+      </w:r>
+      <w:r>
+        <w:rPr>
+          <w:rFonts w:ascii="Times New Roman" w:hAnsi="Times New Roman" w:cs="Times New Roman"/>
+          <w:szCs w:val="24"/>
+        </w:rPr>
+        <w:t>P</w:t>
+      </w:r>
+      <w:r>
+        <w:rPr>
+          <w:rFonts w:ascii="Times New Roman" w:hAnsi="Times New Roman" w:cs="Times New Roman"/>
+          <w:szCs w:val="24"/>
+        </w:rPr>
+        <w:t xml:space="preserve">ipelines, </w:t>
+      </w:r>
+      <w:r>
+        <w:rPr>
+          <w:rFonts w:ascii="Times New Roman" w:hAnsi="Times New Roman" w:cs="Times New Roman"/>
+          <w:szCs w:val="24"/>
+        </w:rPr>
+        <w:t xml:space="preserve">testing, </w:t>
+      </w:r>
+      <w:r>
+        <w:rPr>
+          <w:rFonts w:ascii="Times New Roman" w:hAnsi="Times New Roman" w:cs="Times New Roman"/>
+          <w:szCs w:val="24"/>
+        </w:rPr>
+        <w:t>deployment scripts and more.</w:t>
+      </w:r>
+      <w:r>
+        <w:rPr>
+          <w:rFonts w:ascii="Times New Roman" w:hAnsi="Times New Roman" w:cs="Times New Roman"/>
+          <w:szCs w:val="24"/>
+        </w:rPr>
+        <w:t xml:space="preserve"> Reason for leaving: Promotion</w:t>
+      </w:r>
+    </w:p>
+    <w:p>
+      <w:pPr>
+        <w:rPr>
+          <w:rFonts w:ascii="Times New Roman" w:hAnsi="Times New Roman" w:cs="Times New Roman"/>
+          <w:szCs w:val="24"/>
+        </w:rPr>
+      </w:pPr>
+      <w:r>
+        <w:rPr>
+          <w:rFonts w:ascii="Times New Roman" w:hAnsi="Times New Roman" w:cs="Times New Roman"/>
+          <w:b/>
+        </w:rPr>
+        <w:t xml:space="preserve">Software Engineer, Java (May 2016 – </w:t>
+      </w:r>
+      <w:r>
+        <w:rPr>
+          <w:rFonts w:ascii="Times New Roman" w:hAnsi="Times New Roman" w:cs="Times New Roman"/>
+          <w:b/>
+        </w:rPr>
+        <w:t>Dec 2016</w:t>
+      </w:r>
+      <w:r>
+        <w:rPr>
+          <w:rFonts w:ascii="Times New Roman" w:hAnsi="Times New Roman" w:cs="Times New Roman"/>
+          <w:b/>
+        </w:rPr>
+        <w:t>) for MHR, Nottingham.</w:t>
+      </w:r>
+      <w:r>
+        <w:rPr>
+          <w:rFonts w:ascii="Times New Roman" w:hAnsi="Times New Roman" w:cs="Times New Roman"/>
+          <w:szCs w:val="24"/>
+        </w:rPr>
+        <w:t xml:space="preserve"> </w:t>
+      </w:r>
+    </w:p>
+    <w:p>
+      <w:pPr>
+        <w:rPr>
+          <w:rFonts w:ascii="Times New Roman" w:hAnsi="Times New Roman" w:cs="Times New Roman"/>
+          <w:szCs w:val="24"/>
+        </w:rPr>
+      </w:pPr>
+      <w:r>
+        <w:rPr>
+          <w:rFonts w:ascii="Times New Roman" w:hAnsi="Times New Roman" w:cs="Times New Roman"/>
+          <w:szCs w:val="24"/>
+        </w:rPr>
+        <w:t xml:space="preserve">At MHR I was a Java Software Engineer. Here I gained experience in agile methodologies, Java EE, working a stack with </w:t>
+      </w:r>
+      <w:proofErr w:type="spellStart"/>
+      <w:r>
+        <w:rPr>
+          <w:rFonts w:ascii="Times New Roman" w:hAnsi="Times New Roman" w:cs="Times New Roman"/>
+          <w:szCs w:val="24"/>
+        </w:rPr>
+        <w:t>Wildfly</w:t>
+      </w:r>
+      <w:proofErr w:type="spellEnd"/>
+      <w:r>
+        <w:rPr>
+          <w:rFonts w:ascii="Times New Roman" w:hAnsi="Times New Roman" w:cs="Times New Roman"/>
+          <w:szCs w:val="24"/>
+        </w:rPr>
+        <w:t>, Hibernate, Jackson and using tools such as Swagger and Jenkins.</w:t>
+      </w:r>
+      <w:r>
+        <w:rPr>
+          <w:rFonts w:ascii="Times New Roman" w:hAnsi="Times New Roman" w:cs="Times New Roman"/>
+          <w:szCs w:val="24"/>
+        </w:rPr>
+        <w:t xml:space="preserve"> Reason for leaving: Looking for a new challenge and improved work environment</w:t>
+      </w:r>
+    </w:p>
+    <w:p>
+      <w:pPr>
+        <w:rPr>
+          <w:rFonts w:ascii="Times New Roman" w:hAnsi="Times New Roman" w:cs="Times New Roman"/>
+        </w:rPr>
+      </w:pPr>
+      <w:r>
+        <w:rPr>
+          <w:rFonts w:ascii="Times New Roman" w:hAnsi="Times New Roman" w:cs="Times New Roman"/>
+          <w:b/>
+        </w:rPr>
+        <w:t xml:space="preserve">Lead Quality Assurance </w:t>
+      </w:r>
+      <w:proofErr w:type="gramStart"/>
+      <w:r>
+        <w:rPr>
+          <w:rFonts w:ascii="Times New Roman" w:hAnsi="Times New Roman" w:cs="Times New Roman"/>
+          <w:b/>
+        </w:rPr>
+        <w:t>( 2010</w:t>
+      </w:r>
+      <w:proofErr w:type="gramEnd"/>
+      <w:r>
+        <w:rPr>
+          <w:rFonts w:ascii="Times New Roman" w:hAnsi="Times New Roman" w:cs="Times New Roman"/>
+          <w:b/>
+        </w:rPr>
+        <w:t xml:space="preserve">-2011 ) for </w:t>
+      </w:r>
+      <w:proofErr w:type="spellStart"/>
+      <w:r>
+        <w:rPr>
+          <w:rFonts w:ascii="Times New Roman" w:hAnsi="Times New Roman" w:cs="Times New Roman"/>
+          <w:b/>
+        </w:rPr>
+        <w:t>hoverState</w:t>
+      </w:r>
+      <w:proofErr w:type="spellEnd"/>
+      <w:r>
+        <w:rPr>
+          <w:rFonts w:ascii="Times New Roman" w:hAnsi="Times New Roman" w:cs="Times New Roman"/>
+          <w:b/>
+        </w:rPr>
+        <w:t>(), California</w:t>
+      </w:r>
+      <w:r>
+        <w:rPr>
+          <w:rFonts w:ascii="Times New Roman" w:hAnsi="Times New Roman" w:cs="Times New Roman"/>
+        </w:rPr>
+        <w:t xml:space="preserve"> </w:t>
+      </w:r>
+      <w:r>
+        <w:rPr>
+          <w:rFonts w:ascii="Times New Roman" w:hAnsi="Times New Roman" w:cs="Times New Roman"/>
+        </w:rPr>
+        <w:br/>
+      </w:r>
+      <w:r>
+        <w:rPr>
+          <w:rFonts w:ascii="Times New Roman" w:hAnsi="Times New Roman" w:cs="Times New Roman"/>
+          <w:szCs w:val="24"/>
+        </w:rPr>
+        <w:t xml:space="preserve">I </w:t>
+      </w:r>
+      <w:r>
+        <w:rPr>
+          <w:rFonts w:ascii="Times New Roman" w:hAnsi="Times New Roman" w:cs="Times New Roman"/>
+          <w:szCs w:val="24"/>
+        </w:rPr>
+        <w:t>led</w:t>
+      </w:r>
+      <w:r>
+        <w:rPr>
+          <w:rFonts w:ascii="Times New Roman" w:hAnsi="Times New Roman" w:cs="Times New Roman"/>
+          <w:szCs w:val="24"/>
+        </w:rPr>
+        <w:t xml:space="preserve"> a team of 5 software quality engineers to ensure projects met the standards required. Working with teams from UK, China and USA. Reference available on request. Reason for leaving: </w:t>
+      </w:r>
+      <w:r>
+        <w:rPr>
+          <w:rFonts w:ascii="Times New Roman" w:hAnsi="Times New Roman" w:cs="Times New Roman"/>
+          <w:szCs w:val="24"/>
+        </w:rPr>
+        <w:t>To concentrate on my final year my BSc in Computer Science and Management.</w:t>
+      </w:r>
+      <w:r>
+        <w:rPr>
+          <w:rFonts w:ascii="Times New Roman" w:hAnsi="Times New Roman" w:cs="Times New Roman"/>
+        </w:rPr>
+        <w:t xml:space="preserve"> </w:t>
+      </w:r>
+    </w:p>
+    <w:p>
+      <w:pPr>
+        <w:rPr>
+          <w:rFonts w:ascii="Times New Roman" w:hAnsi="Times New Roman" w:cs="Times New Roman"/>
+        </w:rPr>
+      </w:pPr>
+      <w:r>
+        <w:rPr>
+          <w:rFonts w:ascii="Times New Roman" w:hAnsi="Times New Roman" w:cs="Times New Roman"/>
+          <w:b/>
+        </w:rPr>
+        <w:t xml:space="preserve">Quality Assurance Engineer </w:t>
+      </w:r>
+      <w:proofErr w:type="gramStart"/>
+      <w:r>
+        <w:rPr>
+          <w:rFonts w:ascii="Times New Roman" w:hAnsi="Times New Roman" w:cs="Times New Roman"/>
+          <w:b/>
+        </w:rPr>
+        <w:t>( 2009</w:t>
+      </w:r>
+      <w:proofErr w:type="gramEnd"/>
+      <w:r>
+        <w:rPr>
+          <w:rFonts w:ascii="Times New Roman" w:hAnsi="Times New Roman" w:cs="Times New Roman"/>
+          <w:b/>
+        </w:rPr>
+        <w:t xml:space="preserve">-2009 ) for </w:t>
+      </w:r>
+      <w:proofErr w:type="spellStart"/>
+      <w:r>
+        <w:rPr>
+          <w:rFonts w:ascii="Times New Roman" w:hAnsi="Times New Roman" w:cs="Times New Roman"/>
+          <w:b/>
+        </w:rPr>
+        <w:t>hoverState</w:t>
+      </w:r>
+      <w:proofErr w:type="spellEnd"/>
+      <w:r>
+        <w:rPr>
+          <w:rFonts w:ascii="Times New Roman" w:hAnsi="Times New Roman" w:cs="Times New Roman"/>
+          <w:b/>
+        </w:rPr>
+        <w:t>(), California</w:t>
+      </w:r>
+      <w:r>
+        <w:rPr>
+          <w:rFonts w:ascii="Times New Roman" w:hAnsi="Times New Roman" w:cs="Times New Roman"/>
+        </w:rPr>
+        <w:t xml:space="preserve"> </w:t>
+      </w:r>
+      <w:r>
+        <w:rPr>
+          <w:rFonts w:ascii="Times New Roman" w:hAnsi="Times New Roman" w:cs="Times New Roman"/>
+        </w:rPr>
+        <w:br/>
+      </w:r>
+      <w:r>
+        <w:rPr>
+          <w:rFonts w:ascii="Times New Roman" w:hAnsi="Times New Roman" w:cs="Times New Roman"/>
+          <w:szCs w:val="24"/>
+        </w:rPr>
+        <w:t>Worked as quality assurance engineer, for projects based on Android, iOS, emails and web development, before being moved to a lead role. Reference available on request. Reason for leaving: Promotion.</w:t>
+      </w:r>
+    </w:p>
+    <w:p>
+      <w:pPr>
+        <w:rPr>
+          <w:rFonts w:ascii="Times New Roman" w:hAnsi="Times New Roman" w:cs="Times New Roman"/>
+          <w:b/>
+          <w:sz w:val="26"/>
+        </w:rPr>
+      </w:pPr>
+      <w:r>
+        <w:rPr>
+          <w:rFonts w:ascii="Times New Roman" w:hAnsi="Times New Roman" w:cs="Times New Roman"/>
+          <w:b/>
+          <w:sz w:val="26"/>
+        </w:rPr>
+        <w:lastRenderedPageBreak/>
+        <w:t>Research, School of Computer Science at Nottingham University.</w:t>
+      </w:r>
+    </w:p>
+    <w:p>
+      <w:pPr>
+        <w:rPr>
+          <w:rFonts w:ascii="Times New Roman" w:hAnsi="Times New Roman" w:cs="Times New Roman"/>
+          <w:szCs w:val="24"/>
+        </w:rPr>
+      </w:pPr>
+      <w:r>
+        <w:rPr>
+          <w:rFonts w:ascii="Times New Roman" w:hAnsi="Times New Roman" w:cs="Times New Roman"/>
+          <w:szCs w:val="24"/>
+        </w:rPr>
+        <w:t>As a researcher at the University of Nottingham, I developed a marking system for assessing Java coursework solutions. The system was named “The Marker’s Apprentice” and was used for the assessment of over 9,000 coursework submissions. A measurable</w:t>
+      </w:r>
+      <w:r>
+        <w:rPr>
+          <w:rFonts w:ascii="Times New Roman" w:hAnsi="Times New Roman" w:cs="Times New Roman"/>
+          <w:szCs w:val="24"/>
+        </w:rPr>
+        <w:t xml:space="preserve"> improvement</w:t>
+      </w:r>
+      <w:r>
+        <w:rPr>
+          <w:rFonts w:ascii="Times New Roman" w:hAnsi="Times New Roman" w:cs="Times New Roman"/>
+          <w:szCs w:val="24"/>
+        </w:rPr>
+        <w:t xml:space="preserve"> in student submissions was recognised and as part of this work I achieved a commendable teaching award in 2016.</w:t>
       </w:r>
     </w:p>
     <w:p>
@@ -1491,320 +2030,41 @@
       <w:pPr>
         <w:rPr>
           <w:rFonts w:ascii="Times New Roman" w:hAnsi="Times New Roman" w:cs="Times New Roman"/>
-          <w:b/>
-          <w:sz w:val="28"/>
-        </w:rPr>
-      </w:pPr>
-      <w:r>
-        <w:rPr>
-          <w:rFonts w:ascii="Times New Roman" w:hAnsi="Times New Roman" w:cs="Times New Roman"/>
-          <w:b/>
-          <w:sz w:val="28"/>
-        </w:rPr>
-        <w:br/>
-      </w:r>
-      <w:r>
-        <w:rPr>
-          <w:rFonts w:ascii="Times New Roman" w:hAnsi="Times New Roman" w:cs="Times New Roman"/>
-          <w:b/>
-          <w:sz w:val="28"/>
-        </w:rPr>
-        <w:t>Work Experience</w:t>
-      </w:r>
+        </w:rPr>
+      </w:pPr>
     </w:p>
     <w:p>
       <w:pPr>
         <w:rPr>
           <w:rFonts w:ascii="Times New Roman" w:hAnsi="Times New Roman" w:cs="Times New Roman"/>
-          <w:szCs w:val="24"/>
-        </w:rPr>
-      </w:pPr>
-      <w:r>
-        <w:rPr>
-          <w:rFonts w:ascii="Times New Roman" w:hAnsi="Times New Roman" w:cs="Times New Roman"/>
-          <w:b/>
-          <w:szCs w:val="24"/>
-        </w:rPr>
-        <w:lastRenderedPageBreak/>
-        <w:t>Software Engineer, (Dec 2016 – present), for Capital One, Nottingham.</w:t>
-      </w:r>
-      <w:r>
-        <w:rPr>
-          <w:rFonts w:ascii="Times New Roman" w:hAnsi="Times New Roman" w:cs="Times New Roman"/>
-          <w:b/>
-          <w:szCs w:val="24"/>
-        </w:rPr>
-        <w:t xml:space="preserve"> </w:t>
-      </w:r>
-      <w:r>
-        <w:rPr>
-          <w:rFonts w:ascii="Times New Roman" w:hAnsi="Times New Roman" w:cs="Times New Roman"/>
-          <w:szCs w:val="24"/>
-        </w:rPr>
-        <w:t>Here I work with a team deploying APIs (both public and internal) into AWS, using Java, Spring Boot, Hibernate and Jenkins. I deal with auto-scaling, security concerns, JIRA, GitHub, Jenkins pipelines, deployment scripts and more.</w:t>
+          <w:b/>
+          <w:sz w:val="28"/>
+          <w:szCs w:val="24"/>
+        </w:rPr>
+      </w:pPr>
+      <w:r>
+        <w:rPr>
+          <w:rFonts w:ascii="Times New Roman" w:hAnsi="Times New Roman" w:cs="Times New Roman"/>
+          <w:b/>
+          <w:sz w:val="28"/>
+          <w:szCs w:val="24"/>
+        </w:rPr>
+        <w:t>My own projects</w:t>
+      </w:r>
+      <w:r>
+        <w:rPr>
+          <w:rFonts w:ascii="Times New Roman" w:hAnsi="Times New Roman" w:cs="Times New Roman"/>
+          <w:b/>
+          <w:sz w:val="28"/>
+          <w:szCs w:val="24"/>
+        </w:rPr>
+        <w:t xml:space="preserve"> and notable achievements</w:t>
       </w:r>
     </w:p>
     <w:p>
       <w:pPr>
         <w:rPr>
           <w:rFonts w:ascii="Times New Roman" w:hAnsi="Times New Roman" w:cs="Times New Roman"/>
-          <w:szCs w:val="24"/>
-        </w:rPr>
-      </w:pPr>
-      <w:r>
-        <w:rPr>
-          <w:rFonts w:ascii="Times New Roman" w:hAnsi="Times New Roman" w:cs="Times New Roman"/>
-          <w:b/>
-        </w:rPr>
-        <w:t xml:space="preserve">Software Engineer, Java (May 2016 – </w:t>
-      </w:r>
-      <w:r>
-        <w:rPr>
-          <w:rFonts w:ascii="Times New Roman" w:hAnsi="Times New Roman" w:cs="Times New Roman"/>
-          <w:b/>
-        </w:rPr>
-        <w:t>Dec 2016</w:t>
-      </w:r>
-      <w:r>
-        <w:rPr>
-          <w:rFonts w:ascii="Times New Roman" w:hAnsi="Times New Roman" w:cs="Times New Roman"/>
-          <w:b/>
-        </w:rPr>
-        <w:t>) for MHR, Nottingham.</w:t>
-      </w:r>
-      <w:r>
-        <w:rPr>
-          <w:rFonts w:ascii="Times New Roman" w:hAnsi="Times New Roman" w:cs="Times New Roman"/>
-          <w:szCs w:val="24"/>
-        </w:rPr>
-        <w:t xml:space="preserve"> </w:t>
-      </w:r>
-    </w:p>
-    <w:p>
-      <w:pPr>
-        <w:rPr>
-          <w:rFonts w:ascii="Times New Roman" w:hAnsi="Times New Roman" w:cs="Times New Roman"/>
-          <w:szCs w:val="24"/>
-        </w:rPr>
-      </w:pPr>
-      <w:r>
-        <w:rPr>
-          <w:rFonts w:ascii="Times New Roman" w:hAnsi="Times New Roman" w:cs="Times New Roman"/>
-          <w:szCs w:val="24"/>
-        </w:rPr>
-        <w:t xml:space="preserve">At </w:t>
-      </w:r>
-      <w:r>
-        <w:rPr>
-          <w:rFonts w:ascii="Times New Roman" w:hAnsi="Times New Roman" w:cs="Times New Roman"/>
-          <w:szCs w:val="24"/>
-        </w:rPr>
-        <w:t xml:space="preserve">MHR </w:t>
-      </w:r>
-      <w:r>
-        <w:rPr>
-          <w:rFonts w:ascii="Times New Roman" w:hAnsi="Times New Roman" w:cs="Times New Roman"/>
-          <w:szCs w:val="24"/>
-        </w:rPr>
-        <w:t>I was</w:t>
-      </w:r>
-      <w:r>
-        <w:rPr>
-          <w:rFonts w:ascii="Times New Roman" w:hAnsi="Times New Roman" w:cs="Times New Roman"/>
-          <w:szCs w:val="24"/>
-        </w:rPr>
-        <w:t xml:space="preserve"> a Java Software Engineer. Here I gained experience in agile methodologies, Java EE, working a stack with </w:t>
-      </w:r>
-      <w:proofErr w:type="spellStart"/>
-      <w:r>
-        <w:rPr>
-          <w:rFonts w:ascii="Times New Roman" w:hAnsi="Times New Roman" w:cs="Times New Roman"/>
-          <w:szCs w:val="24"/>
-        </w:rPr>
-        <w:t>Wildfly</w:t>
-      </w:r>
-      <w:proofErr w:type="spellEnd"/>
-      <w:r>
-        <w:rPr>
-          <w:rFonts w:ascii="Times New Roman" w:hAnsi="Times New Roman" w:cs="Times New Roman"/>
-          <w:szCs w:val="24"/>
-        </w:rPr>
-        <w:t>, Hibernate, Jackson and using tools such as Swagger and Jenkins.</w:t>
-      </w:r>
-    </w:p>
-    <w:p>
-      <w:pPr>
-        <w:rPr>
-          <w:rFonts w:ascii="Times New Roman" w:hAnsi="Times New Roman" w:cs="Times New Roman"/>
-        </w:rPr>
-      </w:pPr>
-      <w:r>
-        <w:rPr>
-          <w:rFonts w:ascii="Times New Roman" w:hAnsi="Times New Roman" w:cs="Times New Roman"/>
-          <w:b/>
-        </w:rPr>
-        <w:t xml:space="preserve">Lead Quality Assurance </w:t>
-      </w:r>
-      <w:proofErr w:type="gramStart"/>
-      <w:r>
-        <w:rPr>
-          <w:rFonts w:ascii="Times New Roman" w:hAnsi="Times New Roman" w:cs="Times New Roman"/>
-          <w:b/>
-        </w:rPr>
-        <w:t>( 2010</w:t>
-      </w:r>
-      <w:proofErr w:type="gramEnd"/>
-      <w:r>
-        <w:rPr>
-          <w:rFonts w:ascii="Times New Roman" w:hAnsi="Times New Roman" w:cs="Times New Roman"/>
-          <w:b/>
-        </w:rPr>
-        <w:t xml:space="preserve">-2011 ) for </w:t>
-      </w:r>
-      <w:proofErr w:type="spellStart"/>
-      <w:r>
-        <w:rPr>
-          <w:rFonts w:ascii="Times New Roman" w:hAnsi="Times New Roman" w:cs="Times New Roman"/>
-          <w:b/>
-        </w:rPr>
-        <w:t>hoverState</w:t>
-      </w:r>
-      <w:proofErr w:type="spellEnd"/>
-      <w:r>
-        <w:rPr>
-          <w:rFonts w:ascii="Times New Roman" w:hAnsi="Times New Roman" w:cs="Times New Roman"/>
-          <w:b/>
-        </w:rPr>
-        <w:t>(), California</w:t>
-      </w:r>
-      <w:r>
-        <w:rPr>
-          <w:rFonts w:ascii="Times New Roman" w:hAnsi="Times New Roman" w:cs="Times New Roman"/>
-        </w:rPr>
-        <w:t xml:space="preserve"> </w:t>
-      </w:r>
-      <w:r>
-        <w:rPr>
-          <w:rFonts w:ascii="Times New Roman" w:hAnsi="Times New Roman" w:cs="Times New Roman"/>
-        </w:rPr>
-        <w:br/>
-      </w:r>
-      <w:r>
-        <w:rPr>
-          <w:rFonts w:ascii="Times New Roman" w:hAnsi="Times New Roman" w:cs="Times New Roman"/>
-          <w:szCs w:val="24"/>
-        </w:rPr>
-        <w:t xml:space="preserve">I </w:t>
-      </w:r>
-      <w:r>
-        <w:rPr>
-          <w:rFonts w:ascii="Times New Roman" w:hAnsi="Times New Roman" w:cs="Times New Roman"/>
-          <w:szCs w:val="24"/>
-        </w:rPr>
-        <w:t>led</w:t>
-      </w:r>
-      <w:r>
-        <w:rPr>
-          <w:rFonts w:ascii="Times New Roman" w:hAnsi="Times New Roman" w:cs="Times New Roman"/>
-          <w:szCs w:val="24"/>
-        </w:rPr>
-        <w:t xml:space="preserve"> a team of 5 software quality engineers to ensure projects met the standards required. Working with teams from UK, China and USA. Reference available on request. Reason for leaving: </w:t>
-      </w:r>
-      <w:r>
-        <w:rPr>
-          <w:rFonts w:ascii="Times New Roman" w:hAnsi="Times New Roman" w:cs="Times New Roman"/>
-          <w:szCs w:val="24"/>
-        </w:rPr>
-        <w:t>To concentrate on my final year my BSc in Computer Science and Management.</w:t>
-      </w:r>
-      <w:r>
-        <w:rPr>
-          <w:rFonts w:ascii="Times New Roman" w:hAnsi="Times New Roman" w:cs="Times New Roman"/>
-        </w:rPr>
-        <w:t xml:space="preserve"> </w:t>
-      </w:r>
-    </w:p>
-    <w:p>
-      <w:pPr>
-        <w:rPr>
-          <w:rFonts w:ascii="Times New Roman" w:hAnsi="Times New Roman" w:cs="Times New Roman"/>
-        </w:rPr>
-      </w:pPr>
-      <w:r>
-        <w:rPr>
-          <w:rFonts w:ascii="Times New Roman" w:hAnsi="Times New Roman" w:cs="Times New Roman"/>
-          <w:b/>
-        </w:rPr>
-        <w:t xml:space="preserve">Quality Assurance Engineer ( 2009-2009 ) for </w:t>
-      </w:r>
-      <w:proofErr w:type="spellStart"/>
-      <w:r>
-        <w:rPr>
-          <w:rFonts w:ascii="Times New Roman" w:hAnsi="Times New Roman" w:cs="Times New Roman"/>
-          <w:b/>
-        </w:rPr>
-        <w:t>hoverState</w:t>
-      </w:r>
-      <w:proofErr w:type="spellEnd"/>
-      <w:r>
-        <w:rPr>
-          <w:rFonts w:ascii="Times New Roman" w:hAnsi="Times New Roman" w:cs="Times New Roman"/>
-          <w:b/>
-        </w:rPr>
-        <w:t>(), California</w:t>
-      </w:r>
-      <w:r>
-        <w:rPr>
-          <w:rFonts w:ascii="Times New Roman" w:hAnsi="Times New Roman" w:cs="Times New Roman"/>
-        </w:rPr>
-        <w:t xml:space="preserve"> </w:t>
-      </w:r>
-      <w:r>
-        <w:rPr>
-          <w:rFonts w:ascii="Times New Roman" w:hAnsi="Times New Roman" w:cs="Times New Roman"/>
-        </w:rPr>
-        <w:br/>
-      </w:r>
-      <w:r>
-        <w:rPr>
-          <w:rFonts w:ascii="Times New Roman" w:hAnsi="Times New Roman" w:cs="Times New Roman"/>
-          <w:szCs w:val="24"/>
-        </w:rPr>
-        <w:t>Worked as quality assurance engineer, for projects based on Android, iOS, emails and web development, before being moved to a lead role. Reference available on request. Reason for leaving: Promotion.</w:t>
-      </w:r>
-    </w:p>
-    <w:p>
-      <w:pPr>
-        <w:rPr>
-          <w:rFonts w:ascii="Times New Roman" w:hAnsi="Times New Roman" w:cs="Times New Roman"/>
-          <w:b/>
-          <w:sz w:val="28"/>
-          <w:szCs w:val="24"/>
-        </w:rPr>
-      </w:pPr>
-      <w:r>
-        <w:rPr>
-          <w:rFonts w:ascii="Times New Roman" w:hAnsi="Times New Roman" w:cs="Times New Roman"/>
-          <w:b/>
-          <w:sz w:val="28"/>
-          <w:szCs w:val="24"/>
-        </w:rPr>
-        <w:t>My own projects</w:t>
-      </w:r>
-      <w:r>
-        <w:rPr>
-          <w:rFonts w:ascii="Times New Roman" w:hAnsi="Times New Roman" w:cs="Times New Roman"/>
-          <w:b/>
-          <w:sz w:val="28"/>
-          <w:szCs w:val="24"/>
-        </w:rPr>
-        <w:t xml:space="preserve"> and notable achievements</w:t>
-      </w:r>
-    </w:p>
-    <w:p>
-      <w:pPr>
-        <w:rPr>
-          <w:rFonts w:ascii="Times New Roman" w:hAnsi="Times New Roman" w:cs="Times New Roman"/>
           <w:b/>
           <w:szCs w:val="24"/>
         </w:rPr>
@@ -1817,7 +2077,7 @@
         </w:rPr>
         <w:t xml:space="preserve">Nutbrown.io: Blog – available at </w:t>
       </w:r>
-      <w:hyperlink r:id="rId8" w:history="1">
+      <w:hyperlink r:id="rId11" w:history="1">
         <w:r>
           <w:rPr>
             <w:rStyle w:val="Hyperlink"/>
@@ -2024,7 +2284,7 @@
         </w:rPr>
         <w:t xml:space="preserve">” and is available at </w:t>
       </w:r>
-      <w:hyperlink r:id="rId9" w:history="1">
+      <w:hyperlink r:id="rId12" w:history="1">
         <w:r>
           <w:rPr>
             <w:rStyle w:val="Hyperlink"/>
@@ -2167,7 +2427,7 @@
         </w:rPr>
         <w:t xml:space="preserve">, open source project community leader – </w:t>
       </w:r>
-      <w:hyperlink r:id="rId10" w:history="1">
+      <w:hyperlink r:id="rId13" w:history="1">
         <w:proofErr w:type="spellStart"/>
         <w:r>
           <w:rPr>
@@ -2253,7 +2513,7 @@
         </w:rPr>
         <w:t xml:space="preserve"> available on </w:t>
       </w:r>
-      <w:hyperlink r:id="rId11" w:history="1">
+      <w:hyperlink r:id="rId14" w:history="1">
         <w:proofErr w:type="spellStart"/>
         <w:r>
           <w:rPr>
@@ -2337,7 +2597,15 @@
           <w:rFonts w:ascii="Times New Roman" w:hAnsi="Times New Roman" w:cs="Times New Roman"/>
           <w:szCs w:val="24"/>
         </w:rPr>
-        <w:t xml:space="preserve"> typing system for creating handwriting practise printouts for children. The system is fully cursive (joint letters), which means there are many possible different glyphs for each letter due to the different types of join. I worked on a set of VBA macros for calculating the correct character t</w:t>
+        <w:t xml:space="preserve"> typing system for creating handwriting practise printouts for children. The system is fully cursive (joint letters), which means there are many possible different glyphs for each letter due to the different types of join. I worked on a set of VBA macros for </w:t>
+      </w:r>
+      <w:r>
+        <w:rPr>
+          <w:rFonts w:ascii="Times New Roman" w:hAnsi="Times New Roman" w:cs="Times New Roman"/>
+          <w:szCs w:val="24"/>
+        </w:rPr>
+        <w:lastRenderedPageBreak/>
+        <w:t>calculating the correct character t</w:t>
       </w:r>
       <w:r>
         <w:rPr>
@@ -2360,7 +2628,7 @@
         </w:rPr>
         <w:t xml:space="preserve">echnology interests, </w:t>
       </w:r>
-      <w:hyperlink r:id="rId12" w:history="1">
+      <w:hyperlink r:id="rId15" w:history="1">
         <w:r>
           <w:rPr>
             <w:rStyle w:val="Hyperlink"/>
@@ -2407,7 +2675,6 @@
           <w:b/>
           <w:szCs w:val="24"/>
         </w:rPr>
-        <w:lastRenderedPageBreak/>
         <w:t>UK Microsoft Excel Champion, 2006</w:t>
       </w:r>
       <w:r>
@@ -2441,7 +2708,7 @@
         </w:rPr>
         <w:t xml:space="preserve">, which lead to a trip to America to compete to become the world champion. Newspaper articles are available on request. </w:t>
       </w:r>
-      <w:hyperlink r:id="rId13" w:history="1">
+      <w:hyperlink r:id="rId16" w:history="1">
         <w:r>
           <w:rPr>
             <w:rStyle w:val="Hyperlink"/>
@@ -3174,8 +3441,6 @@
         </w:rPr>
         <w:t>S</w:t>
       </w:r>
-      <w:bookmarkStart w:id="0" w:name="_GoBack"/>
-      <w:bookmarkEnd w:id="0"/>
       <w:r>
         <w:rPr>
           <w:rFonts w:ascii="Times New Roman" w:hAnsi="Times New Roman" w:cs="Times New Roman"/>
@@ -3256,7 +3521,21 @@
                 <w:rFonts w:ascii="Times New Roman" w:hAnsi="Times New Roman" w:cs="Times New Roman"/>
                 <w:szCs w:val="24"/>
               </w:rPr>
-              <w:t>Amazon Web Services – Certified solutions architect associate.</w:t>
+              <w:t xml:space="preserve">Amazon Web Services – </w:t>
+            </w:r>
+            <w:r>
+              <w:rPr>
+                <w:rFonts w:ascii="Times New Roman" w:hAnsi="Times New Roman" w:cs="Times New Roman"/>
+                <w:szCs w:val="24"/>
+              </w:rPr>
+              <w:t>Certified</w:t>
+            </w:r>
+            <w:r>
+              <w:rPr>
+                <w:rFonts w:ascii="Times New Roman" w:hAnsi="Times New Roman" w:cs="Times New Roman"/>
+                <w:szCs w:val="24"/>
+              </w:rPr>
+              <w:t>.</w:t>
             </w:r>
             <w:r>
               <w:rPr>
@@ -3264,36 +3543,6 @@
                 <w:szCs w:val="24"/>
               </w:rPr>
               <w:t xml:space="preserve"> </w:t>
-            </w:r>
-            <w:r>
-              <w:rPr>
-                <w:rFonts w:ascii="Times New Roman" w:hAnsi="Times New Roman" w:cs="Times New Roman"/>
-                <w:szCs w:val="24"/>
-              </w:rPr>
-              <w:br/>
-            </w:r>
-            <w:r>
-              <w:rPr>
-                <w:rFonts w:ascii="Times New Roman" w:hAnsi="Times New Roman" w:cs="Times New Roman"/>
-                <w:szCs w:val="24"/>
-              </w:rPr>
-              <w:t xml:space="preserve">Java EE, JPA, </w:t>
-            </w:r>
-            <w:proofErr w:type="spellStart"/>
-            <w:r>
-              <w:rPr>
-                <w:rFonts w:ascii="Times New Roman" w:hAnsi="Times New Roman" w:cs="Times New Roman"/>
-                <w:szCs w:val="24"/>
-              </w:rPr>
-              <w:t>Jax</w:t>
-            </w:r>
-            <w:proofErr w:type="spellEnd"/>
-            <w:r>
-              <w:rPr>
-                <w:rFonts w:ascii="Times New Roman" w:hAnsi="Times New Roman" w:cs="Times New Roman"/>
-                <w:szCs w:val="24"/>
-              </w:rPr>
-              <w:t>-RS, Restful Services.</w:t>
             </w:r>
           </w:p>
           <w:p>
@@ -3323,22 +3572,44 @@
                 <w:rFonts w:ascii="Times New Roman" w:hAnsi="Times New Roman" w:cs="Times New Roman"/>
                 <w:szCs w:val="24"/>
               </w:rPr>
-              <w:t>Tapestry5 Web Framework</w:t>
-            </w:r>
+              <w:t>Cucumber, J</w:t>
+            </w:r>
+            <w:r>
+              <w:rPr>
+                <w:rFonts w:ascii="Times New Roman" w:hAnsi="Times New Roman" w:cs="Times New Roman"/>
+                <w:szCs w:val="24"/>
+              </w:rPr>
+              <w:t>U</w:t>
+            </w:r>
+            <w:r>
+              <w:rPr>
+                <w:rFonts w:ascii="Times New Roman" w:hAnsi="Times New Roman" w:cs="Times New Roman"/>
+                <w:szCs w:val="24"/>
+              </w:rPr>
+              <w:t>nit, Mockito</w:t>
+            </w:r>
+            <w:r>
+              <w:rPr>
+                <w:rFonts w:ascii="Times New Roman" w:hAnsi="Times New Roman" w:cs="Times New Roman"/>
+                <w:szCs w:val="24"/>
+              </w:rPr>
+              <w:t xml:space="preserve">, </w:t>
+            </w:r>
+            <w:proofErr w:type="spellStart"/>
+            <w:r>
+              <w:rPr>
+                <w:rFonts w:ascii="Times New Roman" w:hAnsi="Times New Roman" w:cs="Times New Roman"/>
+                <w:szCs w:val="24"/>
+              </w:rPr>
+              <w:t>AssertJ</w:t>
+            </w:r>
+            <w:proofErr w:type="spellEnd"/>
             <w:r>
               <w:rPr>
                 <w:rFonts w:ascii="Times New Roman" w:hAnsi="Times New Roman" w:cs="Times New Roman"/>
                 <w:szCs w:val="24"/>
               </w:rPr>
               <w:t>.</w:t>
-            </w:r>
-            <w:r>
-              <w:rPr>
-                <w:rFonts w:ascii="Times New Roman" w:hAnsi="Times New Roman" w:cs="Times New Roman"/>
-                <w:szCs w:val="24"/>
-              </w:rPr>
-              <w:br/>
-              <w:t>Hibernate entity relationship management.</w:t>
             </w:r>
           </w:p>
           <w:p>
@@ -3353,7 +3624,151 @@
                 <w:rFonts w:ascii="Times New Roman" w:hAnsi="Times New Roman" w:cs="Times New Roman"/>
                 <w:szCs w:val="24"/>
               </w:rPr>
-              <w:t>Comfortable with relevant tools such as Eclipse, IntelliJ, Maven, Jenkins, and more.</w:t>
+              <w:t>CICD/Jenkins builds, pipelines</w:t>
+            </w:r>
+          </w:p>
+          <w:p>
+            <w:pPr>
+              <w:rPr>
+                <w:rFonts w:ascii="Times New Roman" w:hAnsi="Times New Roman" w:cs="Times New Roman"/>
+                <w:szCs w:val="24"/>
+              </w:rPr>
+            </w:pPr>
+            <w:r>
+              <w:rPr>
+                <w:rFonts w:ascii="Times New Roman" w:hAnsi="Times New Roman" w:cs="Times New Roman"/>
+                <w:szCs w:val="24"/>
+              </w:rPr>
+              <w:t>CloudFormation toolchains (</w:t>
+            </w:r>
+            <w:proofErr w:type="spellStart"/>
+            <w:r>
+              <w:rPr>
+                <w:rFonts w:ascii="Times New Roman" w:hAnsi="Times New Roman" w:cs="Times New Roman"/>
+                <w:szCs w:val="24"/>
+              </w:rPr>
+              <w:t>E.g</w:t>
+            </w:r>
+            <w:proofErr w:type="spellEnd"/>
+            <w:r>
+              <w:rPr>
+                <w:rFonts w:ascii="Times New Roman" w:hAnsi="Times New Roman" w:cs="Times New Roman"/>
+                <w:szCs w:val="24"/>
+              </w:rPr>
+              <w:t xml:space="preserve"> troposphere)</w:t>
+            </w:r>
+          </w:p>
+          <w:p>
+            <w:pPr>
+              <w:rPr>
+                <w:rFonts w:ascii="Times New Roman" w:hAnsi="Times New Roman" w:cs="Times New Roman"/>
+                <w:szCs w:val="24"/>
+              </w:rPr>
+            </w:pPr>
+            <w:r>
+              <w:rPr>
+                <w:rFonts w:ascii="Times New Roman" w:hAnsi="Times New Roman" w:cs="Times New Roman"/>
+                <w:szCs w:val="24"/>
+              </w:rPr>
+              <w:t xml:space="preserve">Serverless technology (Lambdas, </w:t>
+            </w:r>
+            <w:proofErr w:type="spellStart"/>
+            <w:r>
+              <w:rPr>
+                <w:rFonts w:ascii="Times New Roman" w:hAnsi="Times New Roman" w:cs="Times New Roman"/>
+                <w:szCs w:val="24"/>
+              </w:rPr>
+              <w:t>DynamoDb</w:t>
+            </w:r>
+            <w:proofErr w:type="spellEnd"/>
+            <w:r>
+              <w:rPr>
+                <w:rFonts w:ascii="Times New Roman" w:hAnsi="Times New Roman" w:cs="Times New Roman"/>
+                <w:szCs w:val="24"/>
+              </w:rPr>
+              <w:t xml:space="preserve">, </w:t>
+            </w:r>
+            <w:proofErr w:type="spellStart"/>
+            <w:r>
+              <w:rPr>
+                <w:rFonts w:ascii="Times New Roman" w:hAnsi="Times New Roman" w:cs="Times New Roman"/>
+                <w:szCs w:val="24"/>
+              </w:rPr>
+              <w:t>Api</w:t>
+            </w:r>
+            <w:proofErr w:type="spellEnd"/>
+            <w:r>
+              <w:rPr>
+                <w:rFonts w:ascii="Times New Roman" w:hAnsi="Times New Roman" w:cs="Times New Roman"/>
+                <w:szCs w:val="24"/>
+              </w:rPr>
+              <w:t xml:space="preserve"> Gateway)</w:t>
+            </w:r>
+            <w:r>
+              <w:rPr>
+                <w:rFonts w:ascii="Times New Roman" w:hAnsi="Times New Roman" w:cs="Times New Roman"/>
+                <w:szCs w:val="24"/>
+              </w:rPr>
+              <w:br/>
+            </w:r>
+            <w:r>
+              <w:rPr>
+                <w:rFonts w:ascii="Times New Roman" w:hAnsi="Times New Roman" w:cs="Times New Roman"/>
+                <w:szCs w:val="24"/>
+              </w:rPr>
+              <w:t>Java EE, JPA, Jax-RS, Restful Services.</w:t>
+            </w:r>
+          </w:p>
+          <w:p>
+            <w:pPr>
+              <w:rPr>
+                <w:rFonts w:ascii="Times New Roman" w:hAnsi="Times New Roman" w:cs="Times New Roman"/>
+                <w:szCs w:val="24"/>
+              </w:rPr>
+            </w:pPr>
+            <w:r>
+              <w:rPr>
+                <w:rFonts w:ascii="Times New Roman" w:hAnsi="Times New Roman" w:cs="Times New Roman"/>
+                <w:szCs w:val="24"/>
+              </w:rPr>
+              <w:t>Tapestry5 Web Framework</w:t>
+            </w:r>
+            <w:r>
+              <w:rPr>
+                <w:rFonts w:ascii="Times New Roman" w:hAnsi="Times New Roman" w:cs="Times New Roman"/>
+                <w:szCs w:val="24"/>
+              </w:rPr>
+              <w:t>.</w:t>
+            </w:r>
+            <w:r>
+              <w:rPr>
+                <w:rFonts w:ascii="Times New Roman" w:hAnsi="Times New Roman" w:cs="Times New Roman"/>
+                <w:szCs w:val="24"/>
+              </w:rPr>
+              <w:br/>
+              <w:t>Hibernate entity relationship management.</w:t>
+            </w:r>
+          </w:p>
+          <w:p>
+            <w:pPr>
+              <w:rPr>
+                <w:rFonts w:ascii="Times New Roman" w:hAnsi="Times New Roman" w:cs="Times New Roman"/>
+                <w:szCs w:val="24"/>
+              </w:rPr>
+            </w:pPr>
+            <w:r>
+              <w:rPr>
+                <w:rFonts w:ascii="Times New Roman" w:hAnsi="Times New Roman" w:cs="Times New Roman"/>
+                <w:szCs w:val="24"/>
+              </w:rPr>
+              <w:t xml:space="preserve">Comfortable with relevant tools such as Eclipse, IntelliJ, Maven, </w:t>
+            </w:r>
+            <w:r>
+              <w:rPr>
+                <w:rFonts w:ascii="Times New Roman" w:hAnsi="Times New Roman" w:cs="Times New Roman"/>
+                <w:szCs w:val="24"/>
+              </w:rPr>
+              <w:t>Gradle, Git.</w:t>
             </w:r>
           </w:p>
         </w:tc>
@@ -3412,7 +3827,14 @@
                 <w:rFonts w:ascii="Times New Roman" w:hAnsi="Times New Roman" w:cs="Times New Roman"/>
                 <w:szCs w:val="24"/>
               </w:rPr>
-              <w:t xml:space="preserve"> to be able to write simple websites and use tools like Bootstrap and jQuery. However, back end development is my forte.</w:t>
+              <w:t xml:space="preserve"> to be able to write simple websites and use tools like Bootstrap and jQuery. </w:t>
+            </w:r>
+            <w:r>
+              <w:rPr>
+                <w:rFonts w:ascii="Times New Roman" w:hAnsi="Times New Roman" w:cs="Times New Roman"/>
+                <w:szCs w:val="24"/>
+              </w:rPr>
+              <w:t>Enough to ‘whip something together’ but not enough to be confident building large front-end projects.</w:t>
             </w:r>
             <w:r>
               <w:rPr>

</xml_diff>